<commit_message>
Chapter on HMC now underway.
</commit_message>
<xml_diff>
--- a/Bayesian book - things to do - running list.docx
+++ b/Bayesian book - things to do - running list.docx
@@ -111,6 +111,69 @@
       </w:r>
       <w:r>
         <w:t xml:space="preserve"> for the Vehtari paper, and (if it is available) how we can use methods from ANOVA to determine this optimally. </w:t>
+      </w:r>
+    </w:p>
+    <w:p>
+      <w:pPr>
+        <w:pStyle w:val="ListParagraph"/>
+        <w:numPr>
+          <w:ilvl w:val="0"/>
+          <w:numId w:val="1"/>
+        </w:numPr>
+      </w:pPr>
+      <w:r>
+        <w:t xml:space="preserve">Evolution of descriptions of space and time: from flat earth – to string theory/LQG with many dimensions, on discrete space. Perhaps even have a </w:t>
+      </w:r>
+      <w:r>
+        <w:t xml:space="preserve">fork between these two. The idea here is to use </w:t>
+      </w:r>
+      <w:r>
+        <w:t xml:space="preserve">this figure to illustrate the </w:t>
+      </w:r>
+      <w:r>
+        <w:t>subjective nature of knowledge.</w:t>
+      </w:r>
+    </w:p>
+    <w:p>
+      <w:pPr>
+        <w:pStyle w:val="ListParagraph"/>
+        <w:numPr>
+          <w:ilvl w:val="0"/>
+          <w:numId w:val="1"/>
+        </w:numPr>
+      </w:pPr>
+      <w:r>
+        <w:t xml:space="preserve">Description of Kant’s description of analytic and synthetic knowledge. </w:t>
+      </w:r>
+      <w:r>
+        <w:t xml:space="preserve">Of course, here we seek to explain the latter, since the former are true by definition. </w:t>
+      </w:r>
+      <w:r>
+        <w:t xml:space="preserve">Only </w:t>
+      </w:r>
+      <w:r>
+        <w:t xml:space="preserve">the latter type of knowledge is what we look at here. </w:t>
+      </w:r>
+      <w:r>
+        <w:t xml:space="preserve">Perhaps we want to explain as well </w:t>
+      </w:r>
+      <w:r>
+        <w:rPr>
+          <w:i/>
+        </w:rPr>
+        <w:t>a priori</w:t>
+      </w:r>
+      <w:r>
+        <w:t xml:space="preserve"> vs </w:t>
+      </w:r>
+      <w:r>
+        <w:rPr>
+          <w:i/>
+        </w:rPr>
+        <w:t>a posteriori</w:t>
+      </w:r>
+      <w:r>
+        <w:t xml:space="preserve"> knowledge, and how this is different to the definitions in Bayesian statistics.</w:t>
       </w:r>
       <w:bookmarkStart w:id="0" w:name="_GoBack"/>
       <w:bookmarkEnd w:id="0"/>
@@ -409,7 +472,6 @@
   <w:style w:type="character" w:default="1" w:styleId="DefaultParagraphFont">
     <w:name w:val="Default Paragraph Font"/>
     <w:uiPriority w:val="1"/>
-    <w:semiHidden/>
     <w:unhideWhenUsed/>
   </w:style>
   <w:style w:type="table" w:default="1" w:styleId="TableNormal">
@@ -610,7 +672,6 @@
   <w:style w:type="character" w:default="1" w:styleId="DefaultParagraphFont">
     <w:name w:val="Default Paragraph Font"/>
     <w:uiPriority w:val="1"/>
-    <w:semiHidden/>
     <w:unhideWhenUsed/>
   </w:style>
   <w:style w:type="table" w:default="1" w:styleId="TableNormal">

</xml_diff>

<commit_message>
Chapter on HMC starting to take form.
</commit_message>
<xml_diff>
--- a/Bayesian book - things to do - running list.docx
+++ b/Bayesian book - things to do - running list.docx
@@ -174,6 +174,24 @@
       </w:r>
       <w:r>
         <w:t xml:space="preserve"> knowledge, and how this is different to the definitions in Bayesian statistics.</w:t>
+      </w:r>
+    </w:p>
+    <w:p>
+      <w:pPr>
+        <w:pStyle w:val="ListParagraph"/>
+        <w:numPr>
+          <w:ilvl w:val="0"/>
+          <w:numId w:val="1"/>
+        </w:numPr>
+      </w:pPr>
+      <w:r>
+        <w:t>Video of evolution of Leapfrog in video. Make this interactive?</w:t>
+      </w:r>
+      <w:r>
+        <w:t xml:space="preserve"> </w:t>
+      </w:r>
+      <w:r>
+        <w:t>Would be excellent to see the individual trajectories in motion!</w:t>
       </w:r>
       <w:bookmarkStart w:id="0" w:name="_GoBack"/>
       <w:bookmarkEnd w:id="0"/>

</xml_diff>

<commit_message>
Started chapter on Stan.
</commit_message>
<xml_diff>
--- a/Bayesian book - things to do - running list.docx
+++ b/Bayesian book - things to do - running list.docx
@@ -192,6 +192,253 @@
       </w:r>
       <w:r>
         <w:t>Would be excellent to see the individual trajectories in motion!</w:t>
+      </w:r>
+    </w:p>
+    <w:p>
+      <w:pPr>
+        <w:pStyle w:val="ListParagraph"/>
+        <w:numPr>
+          <w:ilvl w:val="0"/>
+          <w:numId w:val="1"/>
+        </w:numPr>
+      </w:pPr>
+      <w:r>
+        <w:t>Discussion of big and small world philosophies</w:t>
+      </w:r>
+      <w:r>
+        <w:t>.</w:t>
+      </w:r>
+    </w:p>
+    <w:p>
+      <w:pPr>
+        <w:pStyle w:val="ListParagraph"/>
+        <w:numPr>
+          <w:ilvl w:val="0"/>
+          <w:numId w:val="1"/>
+        </w:numPr>
+      </w:pPr>
+      <w:r>
+        <w:t>Mention QM randomness vs epistemic uncertainty.</w:t>
+      </w:r>
+    </w:p>
+    <w:p>
+      <w:pPr>
+        <w:pStyle w:val="ListParagraph"/>
+        <w:numPr>
+          <w:ilvl w:val="0"/>
+          <w:numId w:val="1"/>
+        </w:numPr>
+      </w:pPr>
+      <w:r>
+        <w:t>Update book with stuff from the lectures:</w:t>
+      </w:r>
+    </w:p>
+    <w:p>
+      <w:pPr>
+        <w:pStyle w:val="ListParagraph"/>
+        <w:numPr>
+          <w:ilvl w:val="1"/>
+          <w:numId w:val="1"/>
+        </w:numPr>
+      </w:pPr>
+      <w:r>
+        <w:t>Oxford rainfall PPC -&gt; replace old.</w:t>
+      </w:r>
+    </w:p>
+    <w:p>
+      <w:pPr>
+        <w:pStyle w:val="ListParagraph"/>
+        <w:numPr>
+          <w:ilvl w:val="1"/>
+          <w:numId w:val="1"/>
+        </w:numPr>
+      </w:pPr>
+      <w:r>
+        <w:t>Big world vs small world.</w:t>
+      </w:r>
+    </w:p>
+    <w:p>
+      <w:pPr>
+        <w:pStyle w:val="ListParagraph"/>
+        <w:numPr>
+          <w:ilvl w:val="1"/>
+          <w:numId w:val="1"/>
+        </w:numPr>
+      </w:pPr>
+      <w:r>
+        <w:t>Posterior predictive variation as sum of variation due to sampling + uncertainty in theta.</w:t>
+      </w:r>
+    </w:p>
+    <w:p>
+      <w:pPr>
+        <w:pStyle w:val="ListParagraph"/>
+        <w:numPr>
+          <w:ilvl w:val="0"/>
+          <w:numId w:val="1"/>
+        </w:numPr>
+      </w:pPr>
+      <w:r>
+        <w:t>Read Bob’s baseball example for curvature vs divergence ideas.</w:t>
+      </w:r>
+    </w:p>
+    <w:p>
+      <w:pPr>
+        <w:pStyle w:val="ListParagraph"/>
+        <w:numPr>
+          <w:ilvl w:val="0"/>
+          <w:numId w:val="1"/>
+        </w:numPr>
+      </w:pPr>
+      <w:r>
+        <w:t>Change the discrete posterior expression to be same as in lectures; more obvious the differences with integration.</w:t>
+      </w:r>
+    </w:p>
+    <w:p>
+      <w:pPr>
+        <w:pStyle w:val="ListParagraph"/>
+        <w:numPr>
+          <w:ilvl w:val="0"/>
+          <w:numId w:val="1"/>
+        </w:numPr>
+      </w:pPr>
+      <w:r>
+        <w:t>Adapt the Robinson fishing example to include the memory statement I included in the lectures.</w:t>
+      </w:r>
+    </w:p>
+    <w:p>
+      <w:pPr>
+        <w:pStyle w:val="ListParagraph"/>
+        <w:numPr>
+          <w:ilvl w:val="0"/>
+          <w:numId w:val="1"/>
+        </w:numPr>
+      </w:pPr>
+      <w:r>
+        <w:t>Add note about WLLN to the rescue in terms of MCMC.</w:t>
+      </w:r>
+    </w:p>
+    <w:p>
+      <w:pPr>
+        <w:pStyle w:val="ListParagraph"/>
+        <w:numPr>
+          <w:ilvl w:val="0"/>
+          <w:numId w:val="1"/>
+        </w:numPr>
+      </w:pPr>
+      <w:r>
+        <w:t xml:space="preserve">Adapt lectures’ </w:t>
+      </w:r>
+      <w:r>
+        <w:t>bees to include animations from Mathematica</w:t>
+      </w:r>
+    </w:p>
+    <w:p>
+      <w:pPr>
+        <w:pStyle w:val="ListParagraph"/>
+        <w:numPr>
+          <w:ilvl w:val="0"/>
+          <w:numId w:val="1"/>
+        </w:numPr>
+      </w:pPr>
+      <w:r>
+        <w:t>Change transition operator to be a conditional distribution.</w:t>
+      </w:r>
+    </w:p>
+    <w:p>
+      <w:pPr>
+        <w:pStyle w:val="ListParagraph"/>
+        <w:numPr>
+          <w:ilvl w:val="0"/>
+          <w:numId w:val="1"/>
+        </w:numPr>
+      </w:pPr>
+      <w:r>
+        <w:t>Add discussion of bias/variance trade-off to Metropolis Step size section.</w:t>
+      </w:r>
+    </w:p>
+    <w:p>
+      <w:pPr>
+        <w:pStyle w:val="ListParagraph"/>
+        <w:numPr>
+          <w:ilvl w:val="0"/>
+          <w:numId w:val="1"/>
+        </w:numPr>
+      </w:pPr>
+      <w:r>
+        <w:t xml:space="preserve">Add </w:t>
+      </w:r>
+      <w:r>
+        <w:t>a figure showing NLP space vs posterior space.</w:t>
+      </w:r>
+    </w:p>
+    <w:p>
+      <w:pPr>
+        <w:pStyle w:val="ListParagraph"/>
+        <w:numPr>
+          <w:ilvl w:val="0"/>
+          <w:numId w:val="1"/>
+        </w:numPr>
+      </w:pPr>
+      <w:r>
+        <w:t>Change Charles Greyer -&gt; Geyer.</w:t>
+      </w:r>
+    </w:p>
+    <w:p>
+      <w:pPr>
+        <w:pStyle w:val="ListParagraph"/>
+        <w:numPr>
+          <w:ilvl w:val="0"/>
+          <w:numId w:val="1"/>
+        </w:numPr>
+      </w:pPr>
+      <w:r>
+        <w:lastRenderedPageBreak/>
+        <w:t>Change</w:t>
+      </w:r>
+      <w:r>
+        <w:t xml:space="preserve"> non-academic</w:t>
+      </w:r>
+      <w:r>
+        <w:t>s</w:t>
+      </w:r>
+      <w:r>
+        <w:t xml:space="preserve"> benefit of Bayesian statistics to be same as in lectures.</w:t>
+      </w:r>
+    </w:p>
+    <w:p>
+      <w:pPr>
+        <w:pStyle w:val="ListParagraph"/>
+        <w:numPr>
+          <w:ilvl w:val="0"/>
+          <w:numId w:val="1"/>
+        </w:numPr>
+      </w:pPr>
+      <w:r>
+        <w:t xml:space="preserve">Change prior and posterior predictive distributions to be sampling from sampling distribution </w:t>
+      </w:r>
+      <w:r>
+        <w:rPr>
+          <w:b/>
+        </w:rPr>
+        <w:t>not</w:t>
+      </w:r>
+      <w:r>
+        <w:t xml:space="preserve"> likelihood.</w:t>
+      </w:r>
+    </w:p>
+    <w:p>
+      <w:pPr>
+        <w:pStyle w:val="ListParagraph"/>
+        <w:numPr>
+          <w:ilvl w:val="0"/>
+          <w:numId w:val="1"/>
+        </w:numPr>
+      </w:pPr>
+      <w:r>
+        <w:t>Remove any integrals that can be!</w:t>
+      </w:r>
+      <w:r>
+        <w:t xml:space="preserve"> Replace with sampling.</w:t>
       </w:r>
       <w:bookmarkStart w:id="0" w:name="_GoBack"/>
       <w:bookmarkEnd w:id="0"/>
@@ -321,8 +568,124 @@
       </w:rPr>
     </w:lvl>
   </w:abstractNum>
+  <w:abstractNum w:abstractNumId="1">
+    <w:nsid w:val="37B90324"/>
+    <w:multiLevelType w:val="hybridMultilevel"/>
+    <w:tmpl w:val="5DB8F1DC"/>
+    <w:lvl w:ilvl="0" w:tplc="08090001">
+      <w:start w:val="1"/>
+      <w:numFmt w:val="bullet"/>
+      <w:lvlText w:val=""/>
+      <w:lvlJc w:val="left"/>
+      <w:pPr>
+        <w:ind w:left="720" w:hanging="360"/>
+      </w:pPr>
+      <w:rPr>
+        <w:rFonts w:ascii="Symbol" w:hAnsi="Symbol" w:hint="default"/>
+      </w:rPr>
+    </w:lvl>
+    <w:lvl w:ilvl="1" w:tplc="08090003" w:tentative="1">
+      <w:start w:val="1"/>
+      <w:numFmt w:val="bullet"/>
+      <w:lvlText w:val="o"/>
+      <w:lvlJc w:val="left"/>
+      <w:pPr>
+        <w:ind w:left="1440" w:hanging="360"/>
+      </w:pPr>
+      <w:rPr>
+        <w:rFonts w:ascii="Courier New" w:hAnsi="Courier New" w:cs="Courier New" w:hint="default"/>
+      </w:rPr>
+    </w:lvl>
+    <w:lvl w:ilvl="2" w:tplc="08090005" w:tentative="1">
+      <w:start w:val="1"/>
+      <w:numFmt w:val="bullet"/>
+      <w:lvlText w:val=""/>
+      <w:lvlJc w:val="left"/>
+      <w:pPr>
+        <w:ind w:left="2160" w:hanging="360"/>
+      </w:pPr>
+      <w:rPr>
+        <w:rFonts w:ascii="Wingdings" w:hAnsi="Wingdings" w:hint="default"/>
+      </w:rPr>
+    </w:lvl>
+    <w:lvl w:ilvl="3" w:tplc="08090001" w:tentative="1">
+      <w:start w:val="1"/>
+      <w:numFmt w:val="bullet"/>
+      <w:lvlText w:val=""/>
+      <w:lvlJc w:val="left"/>
+      <w:pPr>
+        <w:ind w:left="2880" w:hanging="360"/>
+      </w:pPr>
+      <w:rPr>
+        <w:rFonts w:ascii="Symbol" w:hAnsi="Symbol" w:hint="default"/>
+      </w:rPr>
+    </w:lvl>
+    <w:lvl w:ilvl="4" w:tplc="08090003" w:tentative="1">
+      <w:start w:val="1"/>
+      <w:numFmt w:val="bullet"/>
+      <w:lvlText w:val="o"/>
+      <w:lvlJc w:val="left"/>
+      <w:pPr>
+        <w:ind w:left="3600" w:hanging="360"/>
+      </w:pPr>
+      <w:rPr>
+        <w:rFonts w:ascii="Courier New" w:hAnsi="Courier New" w:cs="Courier New" w:hint="default"/>
+      </w:rPr>
+    </w:lvl>
+    <w:lvl w:ilvl="5" w:tplc="08090005" w:tentative="1">
+      <w:start w:val="1"/>
+      <w:numFmt w:val="bullet"/>
+      <w:lvlText w:val=""/>
+      <w:lvlJc w:val="left"/>
+      <w:pPr>
+        <w:ind w:left="4320" w:hanging="360"/>
+      </w:pPr>
+      <w:rPr>
+        <w:rFonts w:ascii="Wingdings" w:hAnsi="Wingdings" w:hint="default"/>
+      </w:rPr>
+    </w:lvl>
+    <w:lvl w:ilvl="6" w:tplc="08090001" w:tentative="1">
+      <w:start w:val="1"/>
+      <w:numFmt w:val="bullet"/>
+      <w:lvlText w:val=""/>
+      <w:lvlJc w:val="left"/>
+      <w:pPr>
+        <w:ind w:left="5040" w:hanging="360"/>
+      </w:pPr>
+      <w:rPr>
+        <w:rFonts w:ascii="Symbol" w:hAnsi="Symbol" w:hint="default"/>
+      </w:rPr>
+    </w:lvl>
+    <w:lvl w:ilvl="7" w:tplc="08090003" w:tentative="1">
+      <w:start w:val="1"/>
+      <w:numFmt w:val="bullet"/>
+      <w:lvlText w:val="o"/>
+      <w:lvlJc w:val="left"/>
+      <w:pPr>
+        <w:ind w:left="5760" w:hanging="360"/>
+      </w:pPr>
+      <w:rPr>
+        <w:rFonts w:ascii="Courier New" w:hAnsi="Courier New" w:cs="Courier New" w:hint="default"/>
+      </w:rPr>
+    </w:lvl>
+    <w:lvl w:ilvl="8" w:tplc="08090005" w:tentative="1">
+      <w:start w:val="1"/>
+      <w:numFmt w:val="bullet"/>
+      <w:lvlText w:val=""/>
+      <w:lvlJc w:val="left"/>
+      <w:pPr>
+        <w:ind w:left="6480" w:hanging="360"/>
+      </w:pPr>
+      <w:rPr>
+        <w:rFonts w:ascii="Wingdings" w:hAnsi="Wingdings" w:hint="default"/>
+      </w:rPr>
+    </w:lvl>
+  </w:abstractNum>
   <w:num w:numId="1">
     <w:abstractNumId w:val="0"/>
+  </w:num>
+  <w:num w:numId="2">
+    <w:abstractNumId w:val="1"/>
   </w:num>
 </w:numbering>
 </file>
@@ -490,6 +853,7 @@
   <w:style w:type="character" w:default="1" w:styleId="DefaultParagraphFont">
     <w:name w:val="Default Paragraph Font"/>
     <w:uiPriority w:val="1"/>
+    <w:semiHidden/>
     <w:unhideWhenUsed/>
   </w:style>
   <w:style w:type="table" w:default="1" w:styleId="TableNormal">
@@ -690,6 +1054,7 @@
   <w:style w:type="character" w:default="1" w:styleId="DefaultParagraphFont">
     <w:name w:val="Default Paragraph Font"/>
     <w:uiPriority w:val="1"/>
+    <w:semiHidden/>
     <w:unhideWhenUsed/>
   </w:style>
   <w:style w:type="table" w:default="1" w:styleId="TableNormal">

</xml_diff>

<commit_message>
Indonesian update: Metropolis chapter re-edited.
</commit_message>
<xml_diff>
--- a/Bayesian book - things to do - running list.docx
+++ b/Bayesian book - things to do - running list.docx
@@ -23,7 +23,15 @@
         </w:numPr>
       </w:pPr>
       <w:r>
-        <w:t xml:space="preserve">Change the section on ELPD to discuss the Vehtari paper. </w:t>
+        <w:t xml:space="preserve">Change the section on ELPD to discuss the </w:t>
+      </w:r>
+      <w:proofErr w:type="spellStart"/>
+      <w:r>
+        <w:t>Vehtari</w:t>
+      </w:r>
+      <w:proofErr w:type="spellEnd"/>
+      <w:r>
+        <w:t xml:space="preserve"> paper. </w:t>
       </w:r>
     </w:p>
     <w:p>
@@ -110,7 +118,15 @@
         <w:t xml:space="preserve"> (using pairwise comparisons)</w:t>
       </w:r>
       <w:r>
-        <w:t xml:space="preserve"> for the Vehtari paper, and (if it is available) how we can use methods from ANOVA to determine this optimally. </w:t>
+        <w:t xml:space="preserve"> for the </w:t>
+      </w:r>
+      <w:proofErr w:type="spellStart"/>
+      <w:r>
+        <w:t>Vehtari</w:t>
+      </w:r>
+      <w:proofErr w:type="spellEnd"/>
+      <w:r>
+        <w:t xml:space="preserve"> paper, and (if it is available) how we can use methods from ANOVA to determine this optimally. </w:t>
       </w:r>
     </w:p>
     <w:p>
@@ -304,6 +320,15 @@
       <w:r>
         <w:t>Adapt the Robinson fishing example to include the memory statement I included in the lectures.</w:t>
       </w:r>
+      <w:r>
+        <w:t xml:space="preserve"> </w:t>
+      </w:r>
+      <w:r>
+        <w:rPr>
+          <w:color w:val="FF0000"/>
+        </w:rPr>
+        <w:t>Done.</w:t>
+      </w:r>
     </w:p>
     <w:p>
       <w:pPr>
@@ -329,8 +354,13 @@
         <w:t xml:space="preserve">Adapt lectures’ </w:t>
       </w:r>
       <w:r>
-        <w:t>bees to include animations from Mathematica</w:t>
-      </w:r>
+        <w:t xml:space="preserve">bees to include animations from </w:t>
+      </w:r>
+      <w:proofErr w:type="spellStart"/>
+      <w:r>
+        <w:t>Mathematica</w:t>
+      </w:r>
+      <w:proofErr w:type="spellEnd"/>
     </w:p>
     <w:p>
       <w:pPr>
@@ -343,6 +373,15 @@
       <w:r>
         <w:t>Change transition operator to be a conditional distribution.</w:t>
       </w:r>
+      <w:r>
+        <w:t xml:space="preserve"> </w:t>
+      </w:r>
+      <w:r>
+        <w:rPr>
+          <w:color w:val="FF0000"/>
+        </w:rPr>
+        <w:t>Done.</w:t>
+      </w:r>
     </w:p>
     <w:p>
       <w:pPr>
@@ -368,7 +407,12 @@
         <w:t xml:space="preserve">Add </w:t>
       </w:r>
       <w:r>
-        <w:t>a figure showing NLP space vs posterior space.</w:t>
+        <w:t>a figure showing NLP space vs posterior s</w:t>
+      </w:r>
+      <w:bookmarkStart w:id="0" w:name="_GoBack"/>
+      <w:bookmarkEnd w:id="0"/>
+      <w:r>
+        <w:t>pace.</w:t>
       </w:r>
     </w:p>
     <w:p>
@@ -440,8 +484,6 @@
       <w:r>
         <w:t xml:space="preserve"> Replace with sampling.</w:t>
       </w:r>
-      <w:bookmarkStart w:id="0" w:name="_GoBack"/>
-      <w:bookmarkEnd w:id="0"/>
     </w:p>
     <w:sectPr>
       <w:pgSz w:w="11906" w:h="16838"/>

</xml_diff>